<commit_message>
Changed tamse mail id
</commit_message>
<xml_diff>
--- a/Technical Paper/Review Ranking System based on Utility.docx
+++ b/Technical Paper/Review Ranking System based on Utility.docx
@@ -30,16 +30,16 @@
         <mc:AlternateContent>
           <mc:Choice Requires="wps">
             <w:drawing>
-              <wp:anchor distT="45720" distB="45720" distL="114300" distR="114300" simplePos="0" relativeHeight="251673088" behindDoc="1" locked="0" layoutInCell="1" allowOverlap="1" wp14:anchorId="6064D33C" wp14:editId="02110DE6">
+              <wp:anchor distT="45720" distB="45720" distL="114300" distR="114300" simplePos="0" relativeHeight="251673088" behindDoc="1" locked="0" layoutInCell="1" allowOverlap="1" wp14:anchorId="6064D33C" wp14:editId="6CE2F05C">
                 <wp:simplePos x="0" y="0"/>
                 <wp:positionH relativeFrom="column">
-                  <wp:posOffset>4928870</wp:posOffset>
+                  <wp:posOffset>4871720</wp:posOffset>
                 </wp:positionH>
                 <wp:positionV relativeFrom="paragraph">
                   <wp:posOffset>233680</wp:posOffset>
                 </wp:positionV>
-                <wp:extent cx="1685925" cy="1404620"/>
-                <wp:effectExtent l="0" t="0" r="9525" b="1270"/>
+                <wp:extent cx="1962150" cy="1404620"/>
+                <wp:effectExtent l="0" t="0" r="0" b="1270"/>
                 <wp:wrapNone/>
                 <wp:docPr id="16" name="Text Box 2"/>
                 <wp:cNvGraphicFramePr>
@@ -54,7 +54,7 @@
                       <wps:spPr bwMode="auto">
                         <a:xfrm>
                           <a:off x="0" y="0"/>
-                          <a:ext cx="1685925" cy="1404620"/>
+                          <a:ext cx="1962150" cy="1404620"/>
                         </a:xfrm>
                         <a:prstGeom prst="rect">
                           <a:avLst/>
@@ -110,7 +110,13 @@
                                 <w:szCs w:val="20"/>
                               </w:rPr>
                               <w:br/>
-                              <w:t>vighnesh.tamse@praxis.ac.in</w:t>
+                            </w:r>
+                            <w:r>
+                              <w:rPr>
+                                <w:sz w:val="20"/>
+                                <w:szCs w:val="20"/>
+                              </w:rPr>
+                              <w:t>vighnesh.uday.tamse@praxis.ac.in</w:t>
                             </w:r>
                           </w:p>
                         </w:txbxContent>
@@ -136,7 +142,7 @@
                 <v:stroke joinstyle="miter"/>
                 <v:path gradientshapeok="t" o:connecttype="rect"/>
               </v:shapetype>
-              <v:shape id="Text Box 2" o:spid="_x0000_s1026" type="#_x0000_t202" style="position:absolute;left:0;text-align:left;margin-left:388.1pt;margin-top:18.4pt;width:132.75pt;height:110.6pt;z-index:-251643392;visibility:visible;mso-wrap-style:square;mso-width-percent:0;mso-height-percent:200;mso-wrap-distance-left:9pt;mso-wrap-distance-top:3.6pt;mso-wrap-distance-right:9pt;mso-wrap-distance-bottom:3.6pt;mso-position-horizontal:absolute;mso-position-horizontal-relative:text;mso-position-vertical:absolute;mso-position-vertical-relative:text;mso-width-percent:0;mso-height-percent:200;mso-width-relative:margin;mso-height-relative:margin;v-text-anchor:top" o:gfxdata="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" stroked="f">
+              <v:shape id="Text Box 2" o:spid="_x0000_s1026" type="#_x0000_t202" style="position:absolute;left:0;text-align:left;margin-left:383.6pt;margin-top:18.4pt;width:154.5pt;height:110.6pt;z-index:-251643392;visibility:visible;mso-wrap-style:square;mso-width-percent:0;mso-height-percent:200;mso-wrap-distance-left:9pt;mso-wrap-distance-top:3.6pt;mso-wrap-distance-right:9pt;mso-wrap-distance-bottom:3.6pt;mso-position-horizontal:absolute;mso-position-horizontal-relative:text;mso-position-vertical:absolute;mso-position-vertical-relative:text;mso-width-percent:0;mso-height-percent:200;mso-width-relative:margin;mso-height-relative:margin;v-text-anchor:top" o:gfxdata="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" stroked="f">
                 <v:textbox style="mso-fit-shape-to-text:t">
                   <w:txbxContent>
                     <w:p>
@@ -178,7 +184,13 @@
                           <w:szCs w:val="20"/>
                         </w:rPr>
                         <w:br/>
-                        <w:t>vighnesh.tamse@praxis.ac.in</w:t>
+                      </w:r>
+                      <w:r>
+                        <w:rPr>
+                          <w:sz w:val="20"/>
+                          <w:szCs w:val="20"/>
+                        </w:rPr>
+                        <w:t>vighnesh.uday.tamse@praxis.ac.in</w:t>
                       </w:r>
                     </w:p>
                   </w:txbxContent>
@@ -2682,27 +2694,14 @@
       <w:r>
         <w:t xml:space="preserve">Figure </w:t>
       </w:r>
-      <w:r>
-        <w:fldChar w:fldCharType="begin"/>
-      </w:r>
-      <w:r>
-        <w:instrText xml:space="preserve"> SEQ Figure \* ARABIC </w:instrText>
-      </w:r>
-      <w:r>
-        <w:fldChar w:fldCharType="separate"/>
-      </w:r>
-      <w:r>
-        <w:rPr>
-          <w:noProof/>
-        </w:rPr>
-        <w:t>1</w:t>
-      </w:r>
-      <w:r>
-        <w:rPr>
-          <w:noProof/>
-        </w:rPr>
-        <w:fldChar w:fldCharType="end"/>
-      </w:r>
+      <w:fldSimple w:instr=" SEQ Figure \* ARABIC ">
+        <w:r>
+          <w:rPr>
+            <w:noProof/>
+          </w:rPr>
+          <w:t>1</w:t>
+        </w:r>
+      </w:fldSimple>
       <w:r>
         <w:t>. Architecture</w:t>
       </w:r>
@@ -5963,27 +5962,14 @@
       <w:r>
         <w:t xml:space="preserve">Figure </w:t>
       </w:r>
-      <w:r>
-        <w:fldChar w:fldCharType="begin"/>
-      </w:r>
-      <w:r>
-        <w:instrText xml:space="preserve"> SEQ Figure \* ARABIC </w:instrText>
-      </w:r>
-      <w:r>
-        <w:fldChar w:fldCharType="separate"/>
-      </w:r>
-      <w:r>
-        <w:rPr>
-          <w:noProof/>
-        </w:rPr>
-        <w:t>3</w:t>
-      </w:r>
-      <w:r>
-        <w:rPr>
-          <w:noProof/>
-        </w:rPr>
-        <w:fldChar w:fldCharType="end"/>
-      </w:r>
+      <w:fldSimple w:instr=" SEQ Figure \* ARABIC ">
+        <w:r>
+          <w:rPr>
+            <w:noProof/>
+          </w:rPr>
+          <w:t>3</w:t>
+        </w:r>
+      </w:fldSimple>
       <w:r>
         <w:t xml:space="preserve"> Flask App </w:t>
       </w:r>
@@ -6197,27 +6183,14 @@
       <w:r>
         <w:t xml:space="preserve">Figure </w:t>
       </w:r>
-      <w:r>
-        <w:fldChar w:fldCharType="begin"/>
-      </w:r>
-      <w:r>
-        <w:instrText xml:space="preserve"> SEQ Figure \* ARABIC </w:instrText>
-      </w:r>
-      <w:r>
-        <w:fldChar w:fldCharType="separate"/>
-      </w:r>
-      <w:r>
-        <w:rPr>
-          <w:noProof/>
-        </w:rPr>
-        <w:t>4</w:t>
-      </w:r>
-      <w:r>
-        <w:rPr>
-          <w:noProof/>
-        </w:rPr>
-        <w:fldChar w:fldCharType="end"/>
-      </w:r>
+      <w:fldSimple w:instr=" SEQ Figure \* ARABIC ">
+        <w:r>
+          <w:rPr>
+            <w:noProof/>
+          </w:rPr>
+          <w:t>4</w:t>
+        </w:r>
+      </w:fldSimple>
       <w:r>
         <w:t xml:space="preserve"> Test MAPE for Random Forest Model </w:t>
       </w:r>
@@ -10869,7 +10842,7 @@
 </file>
 
 <file path=customXml/itemProps1.xml><?xml version="1.0" encoding="utf-8"?>
-<ds:datastoreItem xmlns:ds="http://schemas.openxmlformats.org/officeDocument/2006/customXml" ds:itemID="{9634DFC1-2CBD-4E45-8579-3E9E744F2EB6}">
+<ds:datastoreItem xmlns:ds="http://schemas.openxmlformats.org/officeDocument/2006/customXml" ds:itemID="{D6784601-8834-4891-A527-6B58B81D72E3}">
   <ds:schemaRefs>
     <ds:schemaRef ds:uri="http://schemas.openxmlformats.org/officeDocument/2006/bibliography"/>
   </ds:schemaRefs>

</xml_diff>